<commit_message>
perongeluk verwijderd opnieuw terug gevoegd
</commit_message>
<xml_diff>
--- a/Examenafpsraak/Examenafspraken - Verkiezing2 (1) (1).docx
+++ b/Examenafpsraak/Examenafspraken - Verkiezing2 (1) (1).docx
@@ -1181,7 +1181,7 @@
             <w:cnfStyle w:val="001000000000" w:firstRow="0" w:lastRow="0" w:firstColumn="1" w:lastColumn="0" w:oddVBand="0" w:evenVBand="0" w:oddHBand="0" w:evenHBand="0" w:firstRowFirstColumn="0" w:firstRowLastColumn="0" w:lastRowFirstColumn="0" w:lastRowLastColumn="0"/>
             <w:tcW w:w="5000" w:type="pct"/>
             <w:gridSpan w:val="2"/>
-            <w:shd w:val="clear" w:color="auto" w:fill="56355B"/>
+            <w:shd w:val="clear" w:color="auto" w:fill="56355B" w:themeFill="text2"/>
           </w:tcPr>
           <w:p>
             <w:pPr>
@@ -1375,10 +1375,11 @@
             </w:r>
             <w:r>
               <w:rPr>
-                <w:bCs/>
-                <w:iCs/>
-              </w:rPr>
-              <w:sym w:font="Symbol" w:char="F0B7"/>
+                <w:rFonts w:ascii="Symbol" w:eastAsia="Symbol" w:hAnsi="Symbol" w:cs="Symbol"/>
+                <w:bCs/>
+                <w:iCs/>
+              </w:rPr>
+              <w:t>·</w:t>
             </w:r>
             <w:r>
               <w:rPr>
@@ -1417,10 +1418,11 @@
             </w:r>
             <w:r>
               <w:rPr>
-                <w:bCs/>
-                <w:iCs/>
-              </w:rPr>
-              <w:sym w:font="Symbol" w:char="F0B7"/>
+                <w:rFonts w:ascii="Symbol" w:eastAsia="Symbol" w:hAnsi="Symbol" w:cs="Symbol"/>
+                <w:bCs/>
+                <w:iCs/>
+              </w:rPr>
+              <w:t>·</w:t>
             </w:r>
             <w:r>
               <w:rPr>
@@ -1487,10 +1489,11 @@
             </w:r>
             <w:r>
               <w:rPr>
-                <w:bCs/>
-                <w:iCs/>
-              </w:rPr>
-              <w:sym w:font="Symbol" w:char="F0B7"/>
+                <w:rFonts w:ascii="Symbol" w:eastAsia="Symbol" w:hAnsi="Symbol" w:cs="Symbol"/>
+                <w:bCs/>
+                <w:iCs/>
+              </w:rPr>
+              <w:t>·</w:t>
             </w:r>
             <w:r>
               <w:rPr>
@@ -1529,10 +1532,11 @@
             </w:r>
             <w:r>
               <w:rPr>
-                <w:bCs/>
-                <w:iCs/>
-              </w:rPr>
-              <w:sym w:font="Symbol" w:char="F0B7"/>
+                <w:rFonts w:ascii="Symbol" w:eastAsia="Symbol" w:hAnsi="Symbol" w:cs="Symbol"/>
+                <w:bCs/>
+                <w:iCs/>
+              </w:rPr>
+              <w:t>·</w:t>
             </w:r>
             <w:r>
               <w:rPr>
@@ -2306,10 +2310,11 @@
             </w:pPr>
             <w:r>
               <w:rPr>
-                <w:bCs/>
-                <w:iCs/>
-              </w:rPr>
-              <w:sym w:font="Symbol" w:char="F0B7"/>
+                <w:rFonts w:ascii="Symbol" w:eastAsia="Symbol" w:hAnsi="Symbol" w:cs="Symbol"/>
+                <w:bCs/>
+                <w:iCs/>
+              </w:rPr>
+              <w:t>·</w:t>
             </w:r>
             <w:r>
               <w:rPr>
@@ -2327,10 +2332,11 @@
             </w:r>
             <w:r>
               <w:rPr>
-                <w:bCs/>
-                <w:iCs/>
-              </w:rPr>
-              <w:sym w:font="Symbol" w:char="F0B7"/>
+                <w:rFonts w:ascii="Symbol" w:eastAsia="Symbol" w:hAnsi="Symbol" w:cs="Symbol"/>
+                <w:bCs/>
+                <w:iCs/>
+              </w:rPr>
+              <w:t>·</w:t>
             </w:r>
             <w:r>
               <w:rPr>
@@ -2348,10 +2354,11 @@
             </w:r>
             <w:r>
               <w:rPr>
-                <w:bCs/>
-                <w:iCs/>
-              </w:rPr>
-              <w:sym w:font="Symbol" w:char="F0B7"/>
+                <w:rFonts w:ascii="Symbol" w:eastAsia="Symbol" w:hAnsi="Symbol" w:cs="Symbol"/>
+                <w:bCs/>
+                <w:iCs/>
+              </w:rPr>
+              <w:t>·</w:t>
             </w:r>
             <w:r>
               <w:rPr>
@@ -2369,10 +2376,11 @@
             </w:r>
             <w:r>
               <w:rPr>
-                <w:bCs/>
-                <w:iCs/>
-              </w:rPr>
-              <w:sym w:font="Symbol" w:char="F0B7"/>
+                <w:rFonts w:ascii="Symbol" w:eastAsia="Symbol" w:hAnsi="Symbol" w:cs="Symbol"/>
+                <w:bCs/>
+                <w:iCs/>
+              </w:rPr>
+              <w:t>·</w:t>
             </w:r>
             <w:r>
               <w:rPr>
@@ -2390,10 +2398,11 @@
             </w:r>
             <w:r>
               <w:rPr>
-                <w:bCs/>
-                <w:iCs/>
-              </w:rPr>
-              <w:sym w:font="Symbol" w:char="F0B7"/>
+                <w:rFonts w:ascii="Symbol" w:eastAsia="Symbol" w:hAnsi="Symbol" w:cs="Symbol"/>
+                <w:bCs/>
+                <w:iCs/>
+              </w:rPr>
+              <w:t>·</w:t>
             </w:r>
             <w:r>
               <w:rPr>
@@ -2411,10 +2420,11 @@
             </w:r>
             <w:r>
               <w:rPr>
-                <w:bCs/>
-                <w:iCs/>
-              </w:rPr>
-              <w:sym w:font="Symbol" w:char="F0B7"/>
+                <w:rFonts w:ascii="Symbol" w:eastAsia="Symbol" w:hAnsi="Symbol" w:cs="Symbol"/>
+                <w:bCs/>
+                <w:iCs/>
+              </w:rPr>
+              <w:t>·</w:t>
             </w:r>
             <w:r>
               <w:rPr>
@@ -2432,10 +2442,11 @@
             </w:r>
             <w:r>
               <w:rPr>
-                <w:bCs/>
-                <w:iCs/>
-              </w:rPr>
-              <w:sym w:font="Symbol" w:char="F0B7"/>
+                <w:rFonts w:ascii="Symbol" w:eastAsia="Symbol" w:hAnsi="Symbol" w:cs="Symbol"/>
+                <w:bCs/>
+                <w:iCs/>
+              </w:rPr>
+              <w:t>·</w:t>
             </w:r>
             <w:r>
               <w:rPr>
@@ -2453,10 +2464,11 @@
             </w:r>
             <w:r>
               <w:rPr>
-                <w:bCs/>
-                <w:iCs/>
-              </w:rPr>
-              <w:sym w:font="Symbol" w:char="F0B7"/>
+                <w:rFonts w:ascii="Symbol" w:eastAsia="Symbol" w:hAnsi="Symbol" w:cs="Symbol"/>
+                <w:bCs/>
+                <w:iCs/>
+              </w:rPr>
+              <w:t>·</w:t>
             </w:r>
             <w:r>
               <w:rPr>
@@ -2482,10 +2494,11 @@
             </w:r>
             <w:r>
               <w:rPr>
-                <w:bCs/>
-                <w:iCs/>
-              </w:rPr>
-              <w:sym w:font="Symbol" w:char="F0B7"/>
+                <w:rFonts w:ascii="Symbol" w:eastAsia="Symbol" w:hAnsi="Symbol" w:cs="Symbol"/>
+                <w:bCs/>
+                <w:iCs/>
+              </w:rPr>
+              <w:t>·</w:t>
             </w:r>
             <w:r>
               <w:rPr>
@@ -2503,10 +2516,11 @@
             </w:r>
             <w:r>
               <w:rPr>
-                <w:bCs/>
-                <w:iCs/>
-              </w:rPr>
-              <w:sym w:font="Symbol" w:char="F0B7"/>
+                <w:rFonts w:ascii="Symbol" w:eastAsia="Symbol" w:hAnsi="Symbol" w:cs="Symbol"/>
+                <w:bCs/>
+                <w:iCs/>
+              </w:rPr>
+              <w:t>·</w:t>
             </w:r>
             <w:r>
               <w:rPr>
@@ -2532,10 +2546,11 @@
             </w:r>
             <w:r>
               <w:rPr>
-                <w:bCs/>
-                <w:iCs/>
-              </w:rPr>
-              <w:sym w:font="Symbol" w:char="F0B7"/>
+                <w:rFonts w:ascii="Symbol" w:eastAsia="Symbol" w:hAnsi="Symbol" w:cs="Symbol"/>
+                <w:bCs/>
+                <w:iCs/>
+              </w:rPr>
+              <w:t>·</w:t>
             </w:r>
             <w:r>
               <w:rPr>
@@ -2561,10 +2576,11 @@
             </w:r>
             <w:r>
               <w:rPr>
-                <w:bCs/>
-                <w:iCs/>
-              </w:rPr>
-              <w:sym w:font="Symbol" w:char="F0B7"/>
+                <w:rFonts w:ascii="Symbol" w:eastAsia="Symbol" w:hAnsi="Symbol" w:cs="Symbol"/>
+                <w:bCs/>
+                <w:iCs/>
+              </w:rPr>
+              <w:t>·</w:t>
             </w:r>
             <w:r>
               <w:rPr>
@@ -2582,10 +2598,11 @@
             </w:r>
             <w:r>
               <w:rPr>
-                <w:bCs/>
-                <w:iCs/>
-              </w:rPr>
-              <w:sym w:font="Symbol" w:char="F0B7"/>
+                <w:rFonts w:ascii="Symbol" w:eastAsia="Symbol" w:hAnsi="Symbol" w:cs="Symbol"/>
+                <w:bCs/>
+                <w:iCs/>
+              </w:rPr>
+              <w:t>·</w:t>
             </w:r>
             <w:r>
               <w:rPr>
@@ -2615,10 +2632,11 @@
             </w:pPr>
             <w:r>
               <w:rPr>
-                <w:bCs/>
-                <w:iCs/>
-              </w:rPr>
-              <w:sym w:font="Symbol" w:char="F0B7"/>
+                <w:rFonts w:ascii="Symbol" w:eastAsia="Symbol" w:hAnsi="Symbol" w:cs="Symbol"/>
+                <w:bCs/>
+                <w:iCs/>
+              </w:rPr>
+              <w:t>·</w:t>
             </w:r>
             <w:r>
               <w:rPr>
@@ -2778,109 +2796,57 @@
             <w:shd w:val="clear" w:color="auto" w:fill="auto"/>
           </w:tcPr>
           <w:p>
-            <w:pPr>
-              <w:rPr>
-                <w:bCs/>
-                <w:iCs/>
-              </w:rPr>
-            </w:pPr>
-            <w:r>
-              <w:rPr>
-                <w:bCs/>
-                <w:iCs/>
-              </w:rPr>
+            <w:r>
               <w:t>Laptop en computers, speciale servers en accounts</w:t>
             </w:r>
             <w:r>
-              <w:rPr>
-                <w:bCs/>
-                <w:iCs/>
-              </w:rPr>
               <w:t>.</w:t>
             </w:r>
             <w:r>
-              <w:rPr>
-                <w:bCs/>
-                <w:iCs/>
-              </w:rPr>
               <w:t xml:space="preserve"> We gebruiken als tools als </w:t>
             </w:r>
             <w:proofErr w:type="spellStart"/>
             <w:r>
-              <w:rPr>
-                <w:bCs/>
-                <w:iCs/>
-              </w:rPr>
               <w:t>git,visual</w:t>
             </w:r>
             <w:proofErr w:type="spellEnd"/>
             <w:r>
-              <w:rPr>
-                <w:bCs/>
-                <w:iCs/>
-              </w:rPr>
               <w:t xml:space="preserve"> studio code, </w:t>
             </w:r>
+            <w:r>
+              <w:t xml:space="preserve">we </w:t>
+            </w:r>
             <w:proofErr w:type="spellStart"/>
             <w:r>
-              <w:rPr>
-                <w:bCs/>
-                <w:iCs/>
-              </w:rPr>
-              <w:t>framework</w:t>
+              <w:t>coder</w:t>
             </w:r>
             <w:proofErr w:type="spellEnd"/>
             <w:r>
-              <w:rPr>
-                <w:bCs/>
-                <w:iCs/>
-              </w:rPr>
-              <w:t xml:space="preserve"> </w:t>
+              <w:t xml:space="preserve"> met </w:t>
             </w:r>
             <w:proofErr w:type="spellStart"/>
             <w:r>
-              <w:rPr>
-                <w:bCs/>
-                <w:iCs/>
-              </w:rPr>
-              <w:t>laravel</w:t>
+              <w:t>php</w:t>
             </w:r>
             <w:proofErr w:type="spellEnd"/>
             <w:r>
-              <w:rPr>
-                <w:bCs/>
-                <w:iCs/>
-              </w:rPr>
+              <w:t xml:space="preserve"> OOP</w:t>
+            </w:r>
+            <w:r>
               <w:t>, teams voor communicati</w:t>
             </w:r>
             <w:r>
-              <w:rPr>
-                <w:bCs/>
-                <w:iCs/>
-              </w:rPr>
               <w:t>e.</w:t>
             </w:r>
             <w:r>
-              <w:rPr>
-                <w:bCs/>
-                <w:iCs/>
-              </w:rPr>
               <w:t xml:space="preserve"> En voor het ontwerp gebruiken we </w:t>
             </w:r>
             <w:proofErr w:type="spellStart"/>
             <w:r>
-              <w:rPr>
-                <w:bCs/>
-                <w:iCs/>
-              </w:rPr>
               <w:t>figma</w:t>
             </w:r>
             <w:proofErr w:type="spellEnd"/>
             <w:r>
-              <w:rPr>
-                <w:bCs/>
-                <w:iCs/>
-              </w:rPr>
               <w:t>.</w:t>
             </w:r>
           </w:p>
@@ -7900,6 +7866,13 @@
       <w:r>
         <w:continuationSeparator/>
       </w:r>
+    </w:p>
+  </w:endnote>
+  <w:endnote w:type="continuationNotice" w:id="1">
+    <w:p>
+      <w:pPr>
+        <w:spacing w:line="240" w:lineRule="auto"/>
+      </w:pPr>
     </w:p>
   </w:endnote>
 </w:endnotes>
@@ -8144,6 +8117,13 @@
       </w:r>
     </w:p>
   </w:footnote>
+  <w:footnote w:type="continuationNotice" w:id="1">
+    <w:p>
+      <w:pPr>
+        <w:spacing w:line="240" w:lineRule="auto"/>
+      </w:pPr>
+    </w:p>
+  </w:footnote>
 </w:footnotes>
 </file>
 
@@ -8187,7 +8167,7 @@
           <v:path o:extrusionok="f" gradientshapeok="t" o:connecttype="rect"/>
           <o:lock v:ext="edit" aspectratio="t"/>
         </v:shapetype>
-        <v:shape id="WordPictureWatermark171006720" o:spid="_x0000_s1025" type="#_x0000_t75" style="position:absolute;margin-left:0;margin-top:0;width:595.2pt;height:841.9pt;z-index:-251658752;mso-position-horizontal:center;mso-position-horizontal-relative:page;mso-position-vertical:center;mso-position-vertical-relative:page" o:allowincell="f">
+        <v:shape id="WordPictureWatermark171006720" o:spid="_x0000_s1025" type="#_x0000_t75" style="position:absolute;margin-left:0;margin-top:0;width:595.2pt;height:841.9pt;z-index:-251658240;mso-position-horizontal:center;mso-position-horizontal-relative:page;mso-position-vertical:center;mso-position-vertical-relative:page" o:allowincell="f">
           <v:imagedata r:id="rId1" o:title="Watermerk voorpagina"/>
           <w10:wrap anchorx="page" anchory="page"/>
           <w10:anchorlock/>
@@ -9919,6 +9899,7 @@
   <w:style w:type="character" w:default="1" w:styleId="Standaardalinea-lettertype">
     <w:name w:val="Default Paragraph Font"/>
     <w:uiPriority w:val="1"/>
+    <w:semiHidden/>
     <w:unhideWhenUsed/>
   </w:style>
   <w:style w:type="table" w:default="1" w:styleId="Standaardtabel">
@@ -10702,10 +10683,24 @@
 </file>
 
 <file path=customXml/item1.xml><?xml version="1.0" encoding="utf-8"?>
+<p:properties xmlns:p="http://schemas.microsoft.com/office/2006/metadata/properties" xmlns:xsi="http://www.w3.org/2001/XMLSchema-instance" xmlns:pc="http://schemas.microsoft.com/office/infopath/2007/PartnerControls">
+  <documentManagement>
+    <SharedWithUsers xmlns="f42d4137-2caa-477a-a104-2d6f6c4a3535">
+      <UserInfo>
+        <DisplayName/>
+        <AccountId xsi:nil="true"/>
+        <AccountType/>
+      </UserInfo>
+    </SharedWithUsers>
+  </documentManagement>
+</p:properties>
+</file>
+
+<file path=customXml/item2.xml><?xml version="1.0" encoding="utf-8"?>
 <b:Sources xmlns:b="http://schemas.openxmlformats.org/officeDocument/2006/bibliography" xmlns="http://schemas.openxmlformats.org/officeDocument/2006/bibliography" SelectedStyle="\APASixthEditionOfficeOnline.xsl" StyleName="APA" Version="6"/>
 </file>
 
-<file path=customXml/item2.xml><?xml version="1.0" encoding="utf-8"?>
+<file path=customXml/item3.xml><?xml version="1.0" encoding="utf-8"?>
 <ct:contentTypeSchema xmlns:ct="http://schemas.microsoft.com/office/2006/metadata/contentType" xmlns:ma="http://schemas.microsoft.com/office/2006/metadata/properties/metaAttributes" ct:_="" ma:_="" ma:contentTypeName="Document" ma:contentTypeID="0x0101003437335486861E4B9A1EB9E353FB573C" ma:contentTypeVersion="15" ma:contentTypeDescription="Een nieuw document maken." ma:contentTypeScope="" ma:versionID="639ceb810fd0f9acf0000d5f517f9af7">
   <xsd:schema xmlns:xsd="http://www.w3.org/2001/XMLSchema" xmlns:xs="http://www.w3.org/2001/XMLSchema" xmlns:p="http://schemas.microsoft.com/office/2006/metadata/properties" xmlns:ns2="df82eecd-322d-4d9b-845e-ad1a1b1d6fcb" xmlns:ns3="f42d4137-2caa-477a-a104-2d6f6c4a3535" targetNamespace="http://schemas.microsoft.com/office/2006/metadata/properties" ma:root="true" ma:fieldsID="650ff6a76d03b3c099f3df4846441f8a" ns2:_="" ns3:_="">
     <xsd:import namespace="df82eecd-322d-4d9b-845e-ad1a1b1d6fcb"/>
@@ -10940,7 +10935,7 @@
 </ct:contentTypeSchema>
 </file>
 
-<file path=customXml/item3.xml><?xml version="1.0" encoding="utf-8"?>
+<file path=customXml/item4.xml><?xml version="1.0" encoding="utf-8"?>
 <?mso-contentType ?>
 <FormTemplates xmlns="http://schemas.microsoft.com/sharepoint/v3/contenttype/forms">
   <Display>DocumentLibraryForm</Display>
@@ -10949,21 +10944,17 @@
 </FormTemplates>
 </file>
 
-<file path=customXml/item4.xml><?xml version="1.0" encoding="utf-8"?>
-<p:properties xmlns:p="http://schemas.microsoft.com/office/2006/metadata/properties" xmlns:xsi="http://www.w3.org/2001/XMLSchema-instance" xmlns:pc="http://schemas.microsoft.com/office/infopath/2007/PartnerControls">
-  <documentManagement>
-    <SharedWithUsers xmlns="f42d4137-2caa-477a-a104-2d6f6c4a3535">
-      <UserInfo>
-        <DisplayName/>
-        <AccountId xsi:nil="true"/>
-        <AccountType/>
-      </UserInfo>
-    </SharedWithUsers>
-  </documentManagement>
-</p:properties>
+<file path=customXml/itemProps1.xml><?xml version="1.0" encoding="utf-8"?>
+<ds:datastoreItem xmlns:ds="http://schemas.openxmlformats.org/officeDocument/2006/customXml" ds:itemID="{4E3FD91E-CE4D-4AB9-A2EE-F961D091BDEB}">
+  <ds:schemaRefs>
+    <ds:schemaRef ds:uri="http://schemas.microsoft.com/office/2006/metadata/properties"/>
+    <ds:schemaRef ds:uri="http://schemas.microsoft.com/office/infopath/2007/PartnerControls"/>
+    <ds:schemaRef ds:uri="f42d4137-2caa-477a-a104-2d6f6c4a3535"/>
+  </ds:schemaRefs>
+</ds:datastoreItem>
 </file>
 
-<file path=customXml/itemProps1.xml><?xml version="1.0" encoding="utf-8"?>
+<file path=customXml/itemProps2.xml><?xml version="1.0" encoding="utf-8"?>
 <ds:datastoreItem xmlns:ds="http://schemas.openxmlformats.org/officeDocument/2006/customXml" ds:itemID="{EB7474EA-5679-46E0-8BD0-3E2758B6BB4E}">
   <ds:schemaRefs>
     <ds:schemaRef ds:uri="http://schemas.openxmlformats.org/officeDocument/2006/bibliography"/>
@@ -10971,7 +10962,7 @@
 </ds:datastoreItem>
 </file>
 
-<file path=customXml/itemProps2.xml><?xml version="1.0" encoding="utf-8"?>
+<file path=customXml/itemProps3.xml><?xml version="1.0" encoding="utf-8"?>
 <ds:datastoreItem xmlns:ds="http://schemas.openxmlformats.org/officeDocument/2006/customXml" ds:itemID="{48EA2E8B-A8D9-4130-BE81-DEEDFC461A99}">
   <ds:schemaRefs>
     <ds:schemaRef ds:uri="http://schemas.microsoft.com/office/2006/metadata/contentType"/>
@@ -10990,20 +10981,10 @@
 </ds:datastoreItem>
 </file>
 
-<file path=customXml/itemProps3.xml><?xml version="1.0" encoding="utf-8"?>
+<file path=customXml/itemProps4.xml><?xml version="1.0" encoding="utf-8"?>
 <ds:datastoreItem xmlns:ds="http://schemas.openxmlformats.org/officeDocument/2006/customXml" ds:itemID="{4F576CA1-5D54-4F4A-8AE3-1A53D6FC0FD4}">
   <ds:schemaRefs>
     <ds:schemaRef ds:uri="http://schemas.microsoft.com/sharepoint/v3/contenttype/forms"/>
   </ds:schemaRefs>
 </ds:datastoreItem>
-</file>
-
-<file path=customXml/itemProps4.xml><?xml version="1.0" encoding="utf-8"?>
-<ds:datastoreItem xmlns:ds="http://schemas.openxmlformats.org/officeDocument/2006/customXml" ds:itemID="{4E3FD91E-CE4D-4AB9-A2EE-F961D091BDEB}">
-  <ds:schemaRefs>
-    <ds:schemaRef ds:uri="http://schemas.microsoft.com/office/2006/metadata/properties"/>
-    <ds:schemaRef ds:uri="http://schemas.microsoft.com/office/infopath/2007/PartnerControls"/>
-    <ds:schemaRef ds:uri="f42d4137-2caa-477a-a104-2d6f6c4a3535"/>
-  </ds:schemaRefs>
-</ds:datastoreItem>
 </file>
</xml_diff>